<commit_message>
Corrección guía de umbralización
</commit_message>
<xml_diff>
--- a/Guías/10 - Programa final - Umbralización.docx
+++ b/Guías/10 - Programa final - Umbralización.docx
@@ -1,6 +1,6 @@
 
 <file path=word/document.xml><?xml version="1.0" encoding="utf-8"?>
-<w:document xmlns:wpc="http://schemas.microsoft.com/office/word/2010/wordprocessingCanvas" xmlns:cx="http://schemas.microsoft.com/office/drawing/2014/chartex" xmlns:mc="http://schemas.openxmlformats.org/markup-compatibility/2006" xmlns:o="urn:schemas-microsoft-com:office:office" xmlns:r="http://schemas.openxmlformats.org/officeDocument/2006/relationships" xmlns:m="http://schemas.openxmlformats.org/officeDocument/2006/math" xmlns:v="urn:schemas-microsoft-com:vml" xmlns:wp14="http://schemas.microsoft.com/office/word/2010/wordprocessingDrawing" xmlns:wp="http://schemas.openxmlformats.org/drawingml/2006/wordprocessingDrawing" xmlns:w10="urn:schemas-microsoft-com:office:word" xmlns:w="http://schemas.openxmlformats.org/wordprocessingml/2006/main" xmlns:w14="http://schemas.microsoft.com/office/word/2010/wordml" xmlns:w15="http://schemas.microsoft.com/office/word/2012/wordml" xmlns:w16se="http://schemas.microsoft.com/office/word/2015/wordml/symex" xmlns:wpg="http://schemas.microsoft.com/office/word/2010/wordprocessingGroup" xmlns:wpi="http://schemas.microsoft.com/office/word/2010/wordprocessingInk" xmlns:wne="http://schemas.microsoft.com/office/word/2006/wordml" xmlns:wps="http://schemas.microsoft.com/office/word/2010/wordprocessingShape" mc:Ignorable="w14 w15 w16se wp14">
+<w:document xmlns:wpc="http://schemas.microsoft.com/office/word/2010/wordprocessingCanvas" xmlns:cx="http://schemas.microsoft.com/office/drawing/2014/chartex" xmlns:cx1="http://schemas.microsoft.com/office/drawing/2015/9/8/chartex" xmlns:cx2="http://schemas.microsoft.com/office/drawing/2015/10/21/chartex" xmlns:cx3="http://schemas.microsoft.com/office/drawing/2016/5/9/chartex" xmlns:cx4="http://schemas.microsoft.com/office/drawing/2016/5/10/chartex" xmlns:cx5="http://schemas.microsoft.com/office/drawing/2016/5/11/chartex" xmlns:cx6="http://schemas.microsoft.com/office/drawing/2016/5/12/chartex" xmlns:cx7="http://schemas.microsoft.com/office/drawing/2016/5/13/chartex" xmlns:cx8="http://schemas.microsoft.com/office/drawing/2016/5/14/chartex" xmlns:mc="http://schemas.openxmlformats.org/markup-compatibility/2006" xmlns:aink="http://schemas.microsoft.com/office/drawing/2016/ink" xmlns:am3d="http://schemas.microsoft.com/office/drawing/2017/model3d" xmlns:o="urn:schemas-microsoft-com:office:office" xmlns:r="http://schemas.openxmlformats.org/officeDocument/2006/relationships" xmlns:m="http://schemas.openxmlformats.org/officeDocument/2006/math" xmlns:v="urn:schemas-microsoft-com:vml" xmlns:wp14="http://schemas.microsoft.com/office/word/2010/wordprocessingDrawing" xmlns:wp="http://schemas.openxmlformats.org/drawingml/2006/wordprocessingDrawing" xmlns:w10="urn:schemas-microsoft-com:office:word" xmlns:w="http://schemas.openxmlformats.org/wordprocessingml/2006/main" xmlns:w14="http://schemas.microsoft.com/office/word/2010/wordml" xmlns:w15="http://schemas.microsoft.com/office/word/2012/wordml" xmlns:w16cid="http://schemas.microsoft.com/office/word/2016/wordml/cid" xmlns:w16se="http://schemas.microsoft.com/office/word/2015/wordml/symex" xmlns:wpg="http://schemas.microsoft.com/office/word/2010/wordprocessingGroup" xmlns:wpi="http://schemas.microsoft.com/office/word/2010/wordprocessingInk" xmlns:wne="http://schemas.microsoft.com/office/word/2006/wordml" xmlns:wps="http://schemas.microsoft.com/office/word/2010/wordprocessingShape" mc:Ignorable="w14 w15 w16se w16cid wp14">
   <w:body>
     <w:p>
       <w:pPr>
@@ -31,14 +31,39 @@
           <w:sz w:val="24"/>
           <w:szCs w:val="24"/>
         </w:rPr>
-        <w:t xml:space="preserve">La </w:t>
-      </w:r>
-      <w:r>
-        <w:rPr>
-          <w:sz w:val="24"/>
-          <w:szCs w:val="24"/>
-        </w:rPr>
-        <w:t xml:space="preserve">umbralización (Threshold en inglés y OpenCV) </w:t>
+        <w:t>La umbralización (</w:t>
+      </w:r>
+      <w:proofErr w:type="spellStart"/>
+      <w:r>
+        <w:rPr>
+          <w:sz w:val="24"/>
+          <w:szCs w:val="24"/>
+        </w:rPr>
+        <w:t>Threshold</w:t>
+      </w:r>
+      <w:proofErr w:type="spellEnd"/>
+      <w:r>
+        <w:rPr>
+          <w:sz w:val="24"/>
+          <w:szCs w:val="24"/>
+        </w:rPr>
+        <w:t xml:space="preserve"> en inglés y </w:t>
+      </w:r>
+      <w:proofErr w:type="spellStart"/>
+      <w:r>
+        <w:rPr>
+          <w:sz w:val="24"/>
+          <w:szCs w:val="24"/>
+        </w:rPr>
+        <w:t>OpenCV</w:t>
+      </w:r>
+      <w:proofErr w:type="spellEnd"/>
+      <w:r>
+        <w:rPr>
+          <w:sz w:val="24"/>
+          <w:szCs w:val="24"/>
+        </w:rPr>
+        <w:t xml:space="preserve">) </w:t>
       </w:r>
       <w:r>
         <w:rPr>
@@ -80,7 +105,7 @@
             <v:path o:extrusionok="f" gradientshapeok="t" o:connecttype="rect"/>
             <o:lock v:ext="edit" aspectratio="t"/>
           </v:shapetype>
-          <v:shape id="_x0000_i1025" type="#_x0000_t75" style="width:441.25pt;height:222.55pt">
+          <v:shape id="_x0000_i1025" type="#_x0000_t75" style="width:441pt;height:222.75pt">
             <v:imagedata r:id="rId5" o:title="inst"/>
           </v:shape>
         </w:pict>
@@ -117,10 +142,9 @@
       <w:r>
         <w:t>En esta guía y programa vamos a usar un método de selección automática de umbral, el cual consiste en obtener una relación entre el primer plano y el fondo de la imagen.</w:t>
       </w:r>
-    </w:p>
-    <w:p>
-      <w:bookmarkStart w:id="0" w:name="_GoBack"/>
-      <w:bookmarkEnd w:id="0"/>
+      <w:r>
+        <w:t xml:space="preserve"> También haremos la umbralización manual con un número ingresado en el programa.</w:t>
+      </w:r>
     </w:p>
     <w:p/>
     <w:p/>
@@ -132,6 +156,7 @@
     <w:p/>
     <w:p/>
     <w:p/>
+    <w:p/>
     <w:p>
       <w:pPr>
         <w:rPr>
@@ -176,175 +201,72 @@
           <w:sz w:val="24"/>
           <w:szCs w:val="24"/>
         </w:rPr>
-        <w:t>Cree la función de umbralizar (ya está vinculada con el menú de Umbralizar, descomentar si lo tiene comentado)</w:t>
-      </w:r>
-      <w:r>
-        <w:rPr>
-          <w:sz w:val="24"/>
-          <w:szCs w:val="24"/>
-        </w:rPr>
-        <w:pict>
-          <v:shape id="_x0000_i1026" type="#_x0000_t75" style="width:441.25pt;height:184.35pt">
-            <v:imagedata r:id="rId6" o:title="inst"/>
-          </v:shape>
-        </w:pict>
-      </w:r>
-    </w:p>
-    <w:p>
-      <w:pPr>
-        <w:ind w:left="708"/>
-        <w:rPr>
-          <w:i/>
-          <w:sz w:val="24"/>
-          <w:szCs w:val="24"/>
-        </w:rPr>
-      </w:pPr>
-      <w:r>
-        <w:rPr>
-          <w:i/>
-          <w:sz w:val="24"/>
-          <w:szCs w:val="24"/>
-        </w:rPr>
-        <w:t>Note que se pone como condición que la imagen esté en blanco y negro. La umbralización también es posible con imágenes en colores, simplemente tiene que aplicar el mismo proceso para los canales R, G y B</w:t>
-      </w:r>
-    </w:p>
-    <w:p>
-      <w:pPr>
-        <w:ind w:left="708"/>
-        <w:rPr>
-          <w:i/>
-          <w:sz w:val="24"/>
-          <w:szCs w:val="24"/>
-        </w:rPr>
-      </w:pPr>
-      <w:r>
-        <w:rPr>
-          <w:i/>
-          <w:sz w:val="24"/>
-          <w:szCs w:val="24"/>
-        </w:rPr>
-        <w:t>En esta parte de la función se obtiene un arreglo equivalente al histograma (intensidadesOrd), se declaran variables y se saca el área bajo la curva.</w:t>
-      </w:r>
-    </w:p>
-    <w:p>
-      <w:pPr>
-        <w:ind w:left="708"/>
-        <w:rPr>
-          <w:i/>
-          <w:sz w:val="24"/>
-          <w:szCs w:val="24"/>
-        </w:rPr>
-      </w:pPr>
-    </w:p>
-    <w:p>
-      <w:pPr>
-        <w:ind w:left="708"/>
-        <w:rPr>
-          <w:i/>
-          <w:sz w:val="24"/>
-          <w:szCs w:val="24"/>
-        </w:rPr>
-      </w:pPr>
-    </w:p>
-    <w:p>
-      <w:pPr>
-        <w:ind w:left="708"/>
-        <w:rPr>
-          <w:i/>
-          <w:sz w:val="24"/>
-          <w:szCs w:val="24"/>
-        </w:rPr>
-      </w:pPr>
-    </w:p>
-    <w:p>
-      <w:pPr>
-        <w:ind w:left="708"/>
-        <w:rPr>
-          <w:i/>
-          <w:sz w:val="24"/>
-          <w:szCs w:val="24"/>
-        </w:rPr>
-      </w:pPr>
-    </w:p>
-    <w:p>
-      <w:pPr>
-        <w:ind w:left="708"/>
-        <w:rPr>
-          <w:i/>
-          <w:sz w:val="24"/>
-          <w:szCs w:val="24"/>
-        </w:rPr>
-      </w:pPr>
-    </w:p>
-    <w:p>
-      <w:pPr>
-        <w:ind w:left="708"/>
-        <w:rPr>
-          <w:i/>
-          <w:sz w:val="24"/>
-          <w:szCs w:val="24"/>
-        </w:rPr>
-      </w:pPr>
-    </w:p>
-    <w:p>
-      <w:pPr>
-        <w:ind w:left="708"/>
-        <w:rPr>
-          <w:i/>
-          <w:sz w:val="24"/>
-          <w:szCs w:val="24"/>
-        </w:rPr>
-      </w:pPr>
-    </w:p>
-    <w:p>
-      <w:pPr>
-        <w:ind w:left="708"/>
-        <w:rPr>
-          <w:i/>
-          <w:sz w:val="24"/>
-          <w:szCs w:val="24"/>
-        </w:rPr>
-      </w:pPr>
-    </w:p>
-    <w:p>
-      <w:pPr>
-        <w:ind w:left="708"/>
-        <w:rPr>
-          <w:i/>
-          <w:sz w:val="24"/>
-          <w:szCs w:val="24"/>
-        </w:rPr>
-      </w:pPr>
-    </w:p>
-    <w:p>
-      <w:pPr>
-        <w:ind w:left="708"/>
-        <w:rPr>
-          <w:i/>
-          <w:sz w:val="24"/>
-          <w:szCs w:val="24"/>
-        </w:rPr>
-      </w:pPr>
-    </w:p>
-    <w:p>
-      <w:pPr>
-        <w:ind w:left="708"/>
-        <w:rPr>
-          <w:i/>
-          <w:sz w:val="24"/>
-          <w:szCs w:val="24"/>
-        </w:rPr>
-      </w:pPr>
-    </w:p>
-    <w:p>
-      <w:pPr>
-        <w:ind w:left="708"/>
-        <w:rPr>
-          <w:i/>
-          <w:sz w:val="24"/>
-          <w:szCs w:val="24"/>
-        </w:rPr>
-      </w:pPr>
+        <w:t>Descomente los menú y botones de umbralización</w:t>
+      </w:r>
+    </w:p>
+    <w:p>
+      <w:pPr>
+        <w:pStyle w:val="ListParagraph"/>
+        <w:rPr>
+          <w:sz w:val="24"/>
+          <w:szCs w:val="24"/>
+        </w:rPr>
+      </w:pPr>
+      <w:r>
+        <w:rPr>
+          <w:noProof/>
+          <w:sz w:val="24"/>
+          <w:szCs w:val="24"/>
+        </w:rPr>
+        <w:drawing>
+          <wp:inline distT="0" distB="0" distL="0" distR="0">
+            <wp:extent cx="5610225" cy="2000250"/>
+            <wp:effectExtent l="0" t="0" r="9525" b="0"/>
+            <wp:docPr id="1" name="Picture 1"/>
+            <wp:cNvGraphicFramePr>
+              <a:graphicFrameLocks xmlns:a="http://schemas.openxmlformats.org/drawingml/2006/main" noChangeAspect="1"/>
+            </wp:cNvGraphicFramePr>
+            <a:graphic xmlns:a="http://schemas.openxmlformats.org/drawingml/2006/main">
+              <a:graphicData uri="http://schemas.openxmlformats.org/drawingml/2006/picture">
+                <pic:pic xmlns:pic="http://schemas.openxmlformats.org/drawingml/2006/picture">
+                  <pic:nvPicPr>
+                    <pic:cNvPr id="0" name="Picture 5"/>
+                    <pic:cNvPicPr>
+                      <a:picLocks noChangeAspect="1" noChangeArrowheads="1"/>
+                    </pic:cNvPicPr>
+                  </pic:nvPicPr>
+                  <pic:blipFill>
+                    <a:blip r:embed="rId6">
+                      <a:extLst>
+                        <a:ext uri="{28A0092B-C50C-407E-A947-70E740481C1C}">
+                          <a14:useLocalDpi xmlns:a14="http://schemas.microsoft.com/office/drawing/2010/main" val="0"/>
+                        </a:ext>
+                      </a:extLst>
+                    </a:blip>
+                    <a:srcRect/>
+                    <a:stretch>
+                      <a:fillRect/>
+                    </a:stretch>
+                  </pic:blipFill>
+                  <pic:spPr bwMode="auto">
+                    <a:xfrm>
+                      <a:off x="0" y="0"/>
+                      <a:ext cx="5610225" cy="2000250"/>
+                    </a:xfrm>
+                    <a:prstGeom prst="rect">
+                      <a:avLst/>
+                    </a:prstGeom>
+                    <a:noFill/>
+                    <a:ln>
+                      <a:noFill/>
+                    </a:ln>
+                  </pic:spPr>
+                </pic:pic>
+              </a:graphicData>
+            </a:graphic>
+          </wp:inline>
+        </w:drawing>
+      </w:r>
     </w:p>
     <w:p>
       <w:pPr>
@@ -363,16 +285,574 @@
           <w:sz w:val="24"/>
           <w:szCs w:val="24"/>
         </w:rPr>
+        <w:t>Haga la función para mostrar los botones de umbralización manual</w:t>
+      </w:r>
+    </w:p>
+    <w:p>
+      <w:pPr>
+        <w:pStyle w:val="ListParagraph"/>
+        <w:rPr>
+          <w:sz w:val="24"/>
+          <w:szCs w:val="24"/>
+        </w:rPr>
+      </w:pPr>
+      <w:r>
+        <w:rPr>
+          <w:noProof/>
+          <w:sz w:val="24"/>
+          <w:szCs w:val="24"/>
+        </w:rPr>
+        <w:drawing>
+          <wp:inline distT="0" distB="0" distL="0" distR="0">
+            <wp:extent cx="5610225" cy="666750"/>
+            <wp:effectExtent l="0" t="0" r="9525" b="0"/>
+            <wp:docPr id="6" name="Picture 6"/>
+            <wp:cNvGraphicFramePr>
+              <a:graphicFrameLocks xmlns:a="http://schemas.openxmlformats.org/drawingml/2006/main" noChangeAspect="1"/>
+            </wp:cNvGraphicFramePr>
+            <a:graphic xmlns:a="http://schemas.openxmlformats.org/drawingml/2006/main">
+              <a:graphicData uri="http://schemas.openxmlformats.org/drawingml/2006/picture">
+                <pic:pic xmlns:pic="http://schemas.openxmlformats.org/drawingml/2006/picture">
+                  <pic:nvPicPr>
+                    <pic:cNvPr id="0" name="Picture 10"/>
+                    <pic:cNvPicPr>
+                      <a:picLocks noChangeAspect="1" noChangeArrowheads="1"/>
+                    </pic:cNvPicPr>
+                  </pic:nvPicPr>
+                  <pic:blipFill>
+                    <a:blip r:embed="rId7">
+                      <a:extLst>
+                        <a:ext uri="{28A0092B-C50C-407E-A947-70E740481C1C}">
+                          <a14:useLocalDpi xmlns:a14="http://schemas.microsoft.com/office/drawing/2010/main" val="0"/>
+                        </a:ext>
+                      </a:extLst>
+                    </a:blip>
+                    <a:srcRect/>
+                    <a:stretch>
+                      <a:fillRect/>
+                    </a:stretch>
+                  </pic:blipFill>
+                  <pic:spPr bwMode="auto">
+                    <a:xfrm>
+                      <a:off x="0" y="0"/>
+                      <a:ext cx="5610225" cy="666750"/>
+                    </a:xfrm>
+                    <a:prstGeom prst="rect">
+                      <a:avLst/>
+                    </a:prstGeom>
+                    <a:noFill/>
+                    <a:ln>
+                      <a:noFill/>
+                    </a:ln>
+                  </pic:spPr>
+                </pic:pic>
+              </a:graphicData>
+            </a:graphic>
+          </wp:inline>
+        </w:drawing>
+      </w:r>
+    </w:p>
+    <w:p>
+      <w:pPr>
+        <w:pStyle w:val="ListParagraph"/>
+        <w:rPr>
+          <w:sz w:val="24"/>
+          <w:szCs w:val="24"/>
+        </w:rPr>
+      </w:pPr>
+      <w:r>
+        <w:rPr>
+          <w:i/>
+          <w:sz w:val="24"/>
+          <w:szCs w:val="24"/>
+        </w:rPr>
+        <w:t>E</w:t>
+      </w:r>
+      <w:r>
+        <w:rPr>
+          <w:i/>
+          <w:sz w:val="24"/>
+          <w:szCs w:val="24"/>
+        </w:rPr>
+        <w:t xml:space="preserve">sta función simplemente hace que </w:t>
+      </w:r>
+      <w:r>
+        <w:rPr>
+          <w:i/>
+          <w:sz w:val="24"/>
+          <w:szCs w:val="24"/>
+        </w:rPr>
+        <w:t xml:space="preserve">cuando se ingrese al menú de “Umbralización manual” </w:t>
+      </w:r>
+      <w:r>
+        <w:rPr>
+          <w:i/>
+          <w:sz w:val="24"/>
+          <w:szCs w:val="24"/>
+        </w:rPr>
+        <w:t xml:space="preserve">se muestren los botones, etiquetas y cuadro de texto creados </w:t>
+      </w:r>
+      <w:r>
+        <w:rPr>
+          <w:i/>
+          <w:sz w:val="24"/>
+          <w:szCs w:val="24"/>
+        </w:rPr>
+        <w:t>en la experiencia “Introducción a creación de programa final”.</w:t>
+      </w:r>
+    </w:p>
+    <w:p>
+      <w:pPr>
+        <w:pStyle w:val="ListParagraph"/>
+        <w:numPr>
+          <w:ilvl w:val="0"/>
+          <w:numId w:val="2"/>
+        </w:numPr>
+        <w:rPr>
+          <w:sz w:val="24"/>
+          <w:szCs w:val="24"/>
+        </w:rPr>
+      </w:pPr>
+      <w:r>
+        <w:rPr>
+          <w:sz w:val="24"/>
+          <w:szCs w:val="24"/>
+        </w:rPr>
+        <w:t>Haga la función de umbralización manual</w:t>
+      </w:r>
+    </w:p>
+    <w:p>
+      <w:pPr>
+        <w:pStyle w:val="ListParagraph"/>
+        <w:rPr>
+          <w:sz w:val="24"/>
+          <w:szCs w:val="24"/>
+        </w:rPr>
+      </w:pPr>
+      <w:r>
+        <w:rPr>
+          <w:noProof/>
+          <w:sz w:val="24"/>
+          <w:szCs w:val="24"/>
+        </w:rPr>
+        <w:drawing>
+          <wp:inline distT="0" distB="0" distL="0" distR="0">
+            <wp:extent cx="5610225" cy="1790700"/>
+            <wp:effectExtent l="0" t="0" r="9525" b="0"/>
+            <wp:docPr id="2" name="Picture 2"/>
+            <wp:cNvGraphicFramePr>
+              <a:graphicFrameLocks xmlns:a="http://schemas.openxmlformats.org/drawingml/2006/main" noChangeAspect="1"/>
+            </wp:cNvGraphicFramePr>
+            <a:graphic xmlns:a="http://schemas.openxmlformats.org/drawingml/2006/main">
+              <a:graphicData uri="http://schemas.openxmlformats.org/drawingml/2006/picture">
+                <pic:pic xmlns:pic="http://schemas.openxmlformats.org/drawingml/2006/picture">
+                  <pic:nvPicPr>
+                    <pic:cNvPr id="0" name="Picture 6"/>
+                    <pic:cNvPicPr>
+                      <a:picLocks noChangeAspect="1" noChangeArrowheads="1"/>
+                    </pic:cNvPicPr>
+                  </pic:nvPicPr>
+                  <pic:blipFill>
+                    <a:blip r:embed="rId8">
+                      <a:extLst>
+                        <a:ext uri="{28A0092B-C50C-407E-A947-70E740481C1C}">
+                          <a14:useLocalDpi xmlns:a14="http://schemas.microsoft.com/office/drawing/2010/main" val="0"/>
+                        </a:ext>
+                      </a:extLst>
+                    </a:blip>
+                    <a:srcRect/>
+                    <a:stretch>
+                      <a:fillRect/>
+                    </a:stretch>
+                  </pic:blipFill>
+                  <pic:spPr bwMode="auto">
+                    <a:xfrm>
+                      <a:off x="0" y="0"/>
+                      <a:ext cx="5610225" cy="1790700"/>
+                    </a:xfrm>
+                    <a:prstGeom prst="rect">
+                      <a:avLst/>
+                    </a:prstGeom>
+                    <a:noFill/>
+                    <a:ln>
+                      <a:noFill/>
+                    </a:ln>
+                  </pic:spPr>
+                </pic:pic>
+              </a:graphicData>
+            </a:graphic>
+          </wp:inline>
+        </w:drawing>
+      </w:r>
+    </w:p>
+    <w:p>
+      <w:pPr>
+        <w:ind w:left="708"/>
+        <w:jc w:val="both"/>
+        <w:rPr>
+          <w:i/>
+          <w:sz w:val="24"/>
+          <w:szCs w:val="24"/>
+        </w:rPr>
+      </w:pPr>
+      <w:r>
+        <w:rPr>
+          <w:i/>
+          <w:sz w:val="24"/>
+          <w:szCs w:val="24"/>
+        </w:rPr>
+        <w:t>En la primera línea de la función se toma el valor ingresado por el usuario en un cuadro de texto (que fue puesto en la guía de “Introducción a creación de programa final”), luego se hace un doble ciclo para recorrer la imagen en cada pixel, se obtiene el valor de su intensidad y si es que esta es menor al valor obtenido en “umbral”, entonces se lleva el pixel a intensidad 0, y si por el contrario, es mayor a la intensidad umbral, entonces se lleva la intensidad a 255.</w:t>
+      </w:r>
+    </w:p>
+    <w:p>
+      <w:pPr>
+        <w:ind w:left="708"/>
+        <w:jc w:val="both"/>
+        <w:rPr>
+          <w:i/>
+          <w:sz w:val="24"/>
+          <w:szCs w:val="24"/>
+        </w:rPr>
+      </w:pPr>
+    </w:p>
+    <w:p>
+      <w:pPr>
+        <w:ind w:left="708"/>
+        <w:jc w:val="both"/>
+        <w:rPr>
+          <w:i/>
+          <w:sz w:val="24"/>
+          <w:szCs w:val="24"/>
+        </w:rPr>
+      </w:pPr>
+    </w:p>
+    <w:p>
+      <w:pPr>
+        <w:pStyle w:val="ListParagraph"/>
+        <w:numPr>
+          <w:ilvl w:val="0"/>
+          <w:numId w:val="2"/>
+        </w:numPr>
+        <w:rPr>
+          <w:sz w:val="24"/>
+          <w:szCs w:val="24"/>
+        </w:rPr>
+      </w:pPr>
+      <w:r>
+        <w:rPr>
+          <w:sz w:val="24"/>
+          <w:szCs w:val="24"/>
+        </w:rPr>
         <w:lastRenderedPageBreak/>
-        <w:t xml:space="preserve">Continuando con </w:t>
-      </w:r>
-      <w:r>
-        <w:rPr>
-          <w:sz w:val="24"/>
-          <w:szCs w:val="24"/>
-        </w:rPr>
-        <w:t xml:space="preserve">función </w:t>
-      </w:r>
+        <w:t>Pruebe la umbralización manual en el programa</w:t>
+      </w:r>
+    </w:p>
+    <w:p>
+      <w:pPr>
+        <w:pStyle w:val="ListParagraph"/>
+        <w:rPr>
+          <w:sz w:val="24"/>
+          <w:szCs w:val="24"/>
+        </w:rPr>
+      </w:pPr>
+      <w:r>
+        <w:rPr>
+          <w:noProof/>
+          <w:sz w:val="24"/>
+          <w:szCs w:val="24"/>
+        </w:rPr>
+        <w:drawing>
+          <wp:inline distT="0" distB="0" distL="0" distR="0">
+            <wp:extent cx="2667000" cy="990600"/>
+            <wp:effectExtent l="0" t="0" r="0" b="0"/>
+            <wp:docPr id="4" name="Picture 4"/>
+            <wp:cNvGraphicFramePr>
+              <a:graphicFrameLocks xmlns:a="http://schemas.openxmlformats.org/drawingml/2006/main" noChangeAspect="1"/>
+            </wp:cNvGraphicFramePr>
+            <a:graphic xmlns:a="http://schemas.openxmlformats.org/drawingml/2006/main">
+              <a:graphicData uri="http://schemas.openxmlformats.org/drawingml/2006/picture">
+                <pic:pic xmlns:pic="http://schemas.openxmlformats.org/drawingml/2006/picture">
+                  <pic:nvPicPr>
+                    <pic:cNvPr id="0" name="Picture 8"/>
+                    <pic:cNvPicPr>
+                      <a:picLocks noChangeAspect="1" noChangeArrowheads="1"/>
+                    </pic:cNvPicPr>
+                  </pic:nvPicPr>
+                  <pic:blipFill>
+                    <a:blip r:embed="rId9">
+                      <a:extLst>
+                        <a:ext uri="{28A0092B-C50C-407E-A947-70E740481C1C}">
+                          <a14:useLocalDpi xmlns:a14="http://schemas.microsoft.com/office/drawing/2010/main" val="0"/>
+                        </a:ext>
+                      </a:extLst>
+                    </a:blip>
+                    <a:srcRect/>
+                    <a:stretch>
+                      <a:fillRect/>
+                    </a:stretch>
+                  </pic:blipFill>
+                  <pic:spPr bwMode="auto">
+                    <a:xfrm>
+                      <a:off x="0" y="0"/>
+                      <a:ext cx="2667000" cy="990600"/>
+                    </a:xfrm>
+                    <a:prstGeom prst="rect">
+                      <a:avLst/>
+                    </a:prstGeom>
+                    <a:noFill/>
+                    <a:ln>
+                      <a:noFill/>
+                    </a:ln>
+                  </pic:spPr>
+                </pic:pic>
+              </a:graphicData>
+            </a:graphic>
+          </wp:inline>
+        </w:drawing>
+      </w:r>
+    </w:p>
+    <w:p>
+      <w:pPr>
+        <w:pStyle w:val="ListParagraph"/>
+        <w:rPr>
+          <w:sz w:val="24"/>
+          <w:szCs w:val="24"/>
+        </w:rPr>
+      </w:pPr>
+    </w:p>
+    <w:p>
+      <w:pPr>
+        <w:pStyle w:val="ListParagraph"/>
+        <w:numPr>
+          <w:ilvl w:val="0"/>
+          <w:numId w:val="2"/>
+        </w:numPr>
+        <w:rPr>
+          <w:sz w:val="24"/>
+          <w:szCs w:val="24"/>
+        </w:rPr>
+      </w:pPr>
+      <w:r>
+        <w:rPr>
+          <w:sz w:val="24"/>
+          <w:szCs w:val="24"/>
+        </w:rPr>
+        <w:t xml:space="preserve">Seleccione la imagen de Lena, conviértala a escala de grises método </w:t>
+      </w:r>
+      <w:proofErr w:type="spellStart"/>
+      <w:r>
+        <w:rPr>
+          <w:sz w:val="24"/>
+          <w:szCs w:val="24"/>
+        </w:rPr>
+        <w:t>Luminosity</w:t>
+      </w:r>
+      <w:proofErr w:type="spellEnd"/>
+      <w:r>
+        <w:rPr>
+          <w:sz w:val="24"/>
+          <w:szCs w:val="24"/>
+        </w:rPr>
+        <w:t xml:space="preserve"> y luego juegue con los valores</w:t>
+      </w:r>
+      <w:r>
+        <w:rPr>
+          <w:sz w:val="24"/>
+          <w:szCs w:val="24"/>
+        </w:rPr>
+        <w:t xml:space="preserve"> de intensidad de umbralización.</w:t>
+      </w:r>
+    </w:p>
+    <w:p>
+      <w:pPr>
+        <w:pStyle w:val="ListParagraph"/>
+        <w:rPr>
+          <w:sz w:val="24"/>
+          <w:szCs w:val="24"/>
+        </w:rPr>
+      </w:pPr>
+      <w:r>
+        <w:rPr>
+          <w:noProof/>
+          <w:sz w:val="24"/>
+          <w:szCs w:val="24"/>
+        </w:rPr>
+        <w:drawing>
+          <wp:inline distT="0" distB="0" distL="0" distR="0">
+            <wp:extent cx="5600700" cy="4267200"/>
+            <wp:effectExtent l="0" t="0" r="0" b="0"/>
+            <wp:docPr id="8" name="Picture 8"/>
+            <wp:cNvGraphicFramePr>
+              <a:graphicFrameLocks xmlns:a="http://schemas.openxmlformats.org/drawingml/2006/main" noChangeAspect="1"/>
+            </wp:cNvGraphicFramePr>
+            <a:graphic xmlns:a="http://schemas.openxmlformats.org/drawingml/2006/main">
+              <a:graphicData uri="http://schemas.openxmlformats.org/drawingml/2006/picture">
+                <pic:pic xmlns:pic="http://schemas.openxmlformats.org/drawingml/2006/picture">
+                  <pic:nvPicPr>
+                    <pic:cNvPr id="0" name="Picture 19"/>
+                    <pic:cNvPicPr>
+                      <a:picLocks noChangeAspect="1" noChangeArrowheads="1"/>
+                    </pic:cNvPicPr>
+                  </pic:nvPicPr>
+                  <pic:blipFill>
+                    <a:blip r:embed="rId10">
+                      <a:extLst>
+                        <a:ext uri="{28A0092B-C50C-407E-A947-70E740481C1C}">
+                          <a14:useLocalDpi xmlns:a14="http://schemas.microsoft.com/office/drawing/2010/main" val="0"/>
+                        </a:ext>
+                      </a:extLst>
+                    </a:blip>
+                    <a:srcRect/>
+                    <a:stretch>
+                      <a:fillRect/>
+                    </a:stretch>
+                  </pic:blipFill>
+                  <pic:spPr bwMode="auto">
+                    <a:xfrm>
+                      <a:off x="0" y="0"/>
+                      <a:ext cx="5600700" cy="4267200"/>
+                    </a:xfrm>
+                    <a:prstGeom prst="rect">
+                      <a:avLst/>
+                    </a:prstGeom>
+                    <a:noFill/>
+                    <a:ln>
+                      <a:noFill/>
+                    </a:ln>
+                  </pic:spPr>
+                </pic:pic>
+              </a:graphicData>
+            </a:graphic>
+          </wp:inline>
+        </w:drawing>
+      </w:r>
+    </w:p>
+    <w:p>
+      <w:pPr>
+        <w:ind w:left="708"/>
+        <w:rPr>
+          <w:i/>
+          <w:sz w:val="24"/>
+          <w:szCs w:val="24"/>
+        </w:rPr>
+      </w:pPr>
+      <w:r>
+        <w:rPr>
+          <w:i/>
+          <w:sz w:val="24"/>
+          <w:szCs w:val="24"/>
+        </w:rPr>
+        <w:t>¿Qué valor es un buen valor de umbralización? El que nos permita diferenciar más claramente el objeto que nos interesa en la imagen (podrían ser monedas, manchas o en este caso la modelo), es decir, el que diferencie claramente la silueta que nos importa del resto de la imagen o fondo.</w:t>
+      </w:r>
+    </w:p>
+    <w:p>
+      <w:pPr>
+        <w:ind w:left="708"/>
+        <w:rPr>
+          <w:i/>
+          <w:sz w:val="24"/>
+          <w:szCs w:val="24"/>
+        </w:rPr>
+      </w:pPr>
+    </w:p>
+    <w:p>
+      <w:pPr>
+        <w:ind w:left="708"/>
+        <w:rPr>
+          <w:i/>
+          <w:sz w:val="24"/>
+          <w:szCs w:val="24"/>
+        </w:rPr>
+      </w:pPr>
+      <w:r>
+        <w:rPr>
+          <w:i/>
+          <w:sz w:val="24"/>
+          <w:szCs w:val="24"/>
+        </w:rPr>
+        <w:t xml:space="preserve">En el resto de la experiencia </w:t>
+      </w:r>
+      <w:r>
+        <w:rPr>
+          <w:i/>
+          <w:sz w:val="24"/>
+          <w:szCs w:val="24"/>
+        </w:rPr>
+        <w:t xml:space="preserve">usaremos </w:t>
+      </w:r>
+      <w:r>
+        <w:rPr>
+          <w:i/>
+          <w:sz w:val="24"/>
+          <w:szCs w:val="24"/>
+        </w:rPr>
+        <w:t xml:space="preserve">una función de umbralización </w:t>
+      </w:r>
+      <w:r>
+        <w:rPr>
+          <w:b/>
+          <w:bCs/>
+          <w:i/>
+          <w:sz w:val="24"/>
+          <w:szCs w:val="24"/>
+        </w:rPr>
+        <w:t>automática</w:t>
+      </w:r>
+      <w:r>
+        <w:rPr>
+          <w:i/>
+          <w:sz w:val="24"/>
+          <w:szCs w:val="24"/>
+        </w:rPr>
+        <w:t>.</w:t>
+      </w:r>
+    </w:p>
+    <w:p>
+      <w:pPr>
+        <w:pStyle w:val="ListParagraph"/>
+        <w:rPr>
+          <w:sz w:val="24"/>
+          <w:szCs w:val="24"/>
+        </w:rPr>
+      </w:pPr>
+    </w:p>
+    <w:p>
+      <w:pPr>
+        <w:pStyle w:val="ListParagraph"/>
+        <w:rPr>
+          <w:sz w:val="24"/>
+          <w:szCs w:val="24"/>
+        </w:rPr>
+      </w:pPr>
+    </w:p>
+    <w:p>
+      <w:pPr>
+        <w:pStyle w:val="ListParagraph"/>
+        <w:numPr>
+          <w:ilvl w:val="0"/>
+          <w:numId w:val="2"/>
+        </w:numPr>
+        <w:rPr>
+          <w:sz w:val="24"/>
+          <w:szCs w:val="24"/>
+        </w:rPr>
+      </w:pPr>
+      <w:r>
+        <w:rPr>
+          <w:sz w:val="24"/>
+          <w:szCs w:val="24"/>
+        </w:rPr>
+        <w:lastRenderedPageBreak/>
+        <w:t xml:space="preserve">Copie </w:t>
+      </w:r>
+      <w:r>
+        <w:rPr>
+          <w:sz w:val="24"/>
+          <w:szCs w:val="24"/>
+        </w:rPr>
+        <w:t xml:space="preserve">la función de </w:t>
+      </w:r>
+      <w:proofErr w:type="spellStart"/>
       <w:r>
         <w:rPr>
           <w:sz w:val="24"/>
@@ -380,26 +860,296 @@
         </w:rPr>
         <w:t>umbralizar</w:t>
       </w:r>
+      <w:proofErr w:type="spellEnd"/>
+      <w:r>
+        <w:rPr>
+          <w:sz w:val="24"/>
+          <w:szCs w:val="24"/>
+        </w:rPr>
+        <w:t xml:space="preserve"> que se encuentra en umbralizar.txt (ya está vinculada con el menú de </w:t>
+      </w:r>
+      <w:proofErr w:type="spellStart"/>
+      <w:r>
+        <w:rPr>
+          <w:sz w:val="24"/>
+          <w:szCs w:val="24"/>
+        </w:rPr>
+        <w:t>Umbralizar</w:t>
+      </w:r>
+      <w:proofErr w:type="spellEnd"/>
+      <w:r>
+        <w:rPr>
+          <w:sz w:val="24"/>
+          <w:szCs w:val="24"/>
+        </w:rPr>
+        <w:t xml:space="preserve"> automático, </w:t>
+      </w:r>
+      <w:proofErr w:type="spellStart"/>
+      <w:r>
+        <w:rPr>
+          <w:sz w:val="24"/>
+          <w:szCs w:val="24"/>
+        </w:rPr>
+        <w:t>descomentar</w:t>
+      </w:r>
+      <w:proofErr w:type="spellEnd"/>
+      <w:r>
+        <w:rPr>
+          <w:sz w:val="24"/>
+          <w:szCs w:val="24"/>
+        </w:rPr>
+        <w:t xml:space="preserve"> si lo tiene comentado)</w:t>
+      </w:r>
+      <w:r>
+        <w:rPr>
+          <w:noProof/>
+          <w:sz w:val="24"/>
+          <w:szCs w:val="24"/>
+        </w:rPr>
+        <w:drawing>
+          <wp:inline distT="0" distB="0" distL="0" distR="0">
+            <wp:extent cx="5600700" cy="2343150"/>
+            <wp:effectExtent l="0" t="0" r="0" b="0"/>
+            <wp:docPr id="7" name="Picture 7" descr="inst"/>
+            <wp:cNvGraphicFramePr>
+              <a:graphicFrameLocks xmlns:a="http://schemas.openxmlformats.org/drawingml/2006/main" noChangeAspect="1"/>
+            </wp:cNvGraphicFramePr>
+            <a:graphic xmlns:a="http://schemas.openxmlformats.org/drawingml/2006/main">
+              <a:graphicData uri="http://schemas.openxmlformats.org/drawingml/2006/picture">
+                <pic:pic xmlns:pic="http://schemas.openxmlformats.org/drawingml/2006/picture">
+                  <pic:nvPicPr>
+                    <pic:cNvPr id="0" name="Picture 18" descr="inst"/>
+                    <pic:cNvPicPr>
+                      <a:picLocks noChangeAspect="1" noChangeArrowheads="1"/>
+                    </pic:cNvPicPr>
+                  </pic:nvPicPr>
+                  <pic:blipFill>
+                    <a:blip r:embed="rId11">
+                      <a:extLst>
+                        <a:ext uri="{28A0092B-C50C-407E-A947-70E740481C1C}">
+                          <a14:useLocalDpi xmlns:a14="http://schemas.microsoft.com/office/drawing/2010/main" val="0"/>
+                        </a:ext>
+                      </a:extLst>
+                    </a:blip>
+                    <a:srcRect/>
+                    <a:stretch>
+                      <a:fillRect/>
+                    </a:stretch>
+                  </pic:blipFill>
+                  <pic:spPr bwMode="auto">
+                    <a:xfrm>
+                      <a:off x="0" y="0"/>
+                      <a:ext cx="5600700" cy="2343150"/>
+                    </a:xfrm>
+                    <a:prstGeom prst="rect">
+                      <a:avLst/>
+                    </a:prstGeom>
+                    <a:noFill/>
+                    <a:ln>
+                      <a:noFill/>
+                    </a:ln>
+                  </pic:spPr>
+                </pic:pic>
+              </a:graphicData>
+            </a:graphic>
+          </wp:inline>
+        </w:drawing>
+      </w:r>
+    </w:p>
+    <w:p>
+      <w:pPr>
+        <w:ind w:left="708"/>
+        <w:rPr>
+          <w:i/>
+          <w:sz w:val="24"/>
+          <w:szCs w:val="24"/>
+        </w:rPr>
+      </w:pPr>
+      <w:r>
+        <w:rPr>
+          <w:i/>
+          <w:sz w:val="24"/>
+          <w:szCs w:val="24"/>
+        </w:rPr>
+        <w:t xml:space="preserve">La función copiada es bastante compleja, el método de umbralización usado es el Método de </w:t>
+      </w:r>
+      <w:proofErr w:type="spellStart"/>
+      <w:r>
+        <w:rPr>
+          <w:i/>
+          <w:sz w:val="24"/>
+          <w:szCs w:val="24"/>
+        </w:rPr>
+        <w:t>Otsu</w:t>
+      </w:r>
+      <w:proofErr w:type="spellEnd"/>
+      <w:r>
+        <w:rPr>
+          <w:i/>
+          <w:sz w:val="24"/>
+          <w:szCs w:val="24"/>
+        </w:rPr>
+        <w:t>, que consiste en utilizar las estadísticas para resolver el problema. En concreto utiliza la varianza para diferenciar entre los objetos y el fondo de la imagen.</w:t>
+      </w:r>
     </w:p>
     <w:p>
       <w:pPr>
         <w:pStyle w:val="ListParagraph"/>
-        <w:rPr>
-          <w:sz w:val="24"/>
-          <w:szCs w:val="24"/>
-        </w:rPr>
-      </w:pPr>
-      <w:r>
-        <w:rPr>
-          <w:sz w:val="24"/>
-          <w:szCs w:val="24"/>
-        </w:rPr>
-        <w:pict>
-          <v:shape id="_x0000_i1029" type="#_x0000_t75" style="width:441.8pt;height:308.75pt">
-            <v:imagedata r:id="rId7" o:title="inst"/>
-          </v:shape>
-        </w:pict>
-      </w:r>
+        <w:numPr>
+          <w:ilvl w:val="0"/>
+          <w:numId w:val="2"/>
+        </w:numPr>
+        <w:rPr>
+          <w:sz w:val="24"/>
+          <w:szCs w:val="24"/>
+        </w:rPr>
+      </w:pPr>
+      <w:r>
+        <w:rPr>
+          <w:sz w:val="24"/>
+          <w:szCs w:val="24"/>
+        </w:rPr>
+        <w:t>Pruebe la umbralización automática ¿Es mejor que la umbralización manual?</w:t>
+      </w:r>
+      <w:bookmarkStart w:id="0" w:name="_GoBack"/>
+      <w:bookmarkEnd w:id="0"/>
+    </w:p>
+    <w:p>
+      <w:pPr>
+        <w:rPr>
+          <w:i/>
+          <w:sz w:val="24"/>
+          <w:szCs w:val="24"/>
+        </w:rPr>
+      </w:pPr>
+    </w:p>
+    <w:p>
+      <w:pPr>
+        <w:ind w:left="708"/>
+        <w:rPr>
+          <w:i/>
+          <w:sz w:val="24"/>
+          <w:szCs w:val="24"/>
+        </w:rPr>
+      </w:pPr>
+    </w:p>
+    <w:p>
+      <w:pPr>
+        <w:ind w:left="708"/>
+        <w:rPr>
+          <w:i/>
+          <w:sz w:val="24"/>
+          <w:szCs w:val="24"/>
+        </w:rPr>
+      </w:pPr>
+    </w:p>
+    <w:p>
+      <w:pPr>
+        <w:ind w:left="708"/>
+        <w:rPr>
+          <w:i/>
+          <w:sz w:val="24"/>
+          <w:szCs w:val="24"/>
+        </w:rPr>
+      </w:pPr>
+    </w:p>
+    <w:p>
+      <w:pPr>
+        <w:ind w:left="708"/>
+        <w:rPr>
+          <w:i/>
+          <w:sz w:val="24"/>
+          <w:szCs w:val="24"/>
+        </w:rPr>
+      </w:pPr>
+    </w:p>
+    <w:p>
+      <w:pPr>
+        <w:ind w:left="708"/>
+        <w:rPr>
+          <w:i/>
+          <w:sz w:val="24"/>
+          <w:szCs w:val="24"/>
+        </w:rPr>
+      </w:pPr>
+    </w:p>
+    <w:p>
+      <w:pPr>
+        <w:ind w:left="708"/>
+        <w:rPr>
+          <w:i/>
+          <w:sz w:val="24"/>
+          <w:szCs w:val="24"/>
+        </w:rPr>
+      </w:pPr>
+    </w:p>
+    <w:p>
+      <w:pPr>
+        <w:ind w:left="708"/>
+        <w:rPr>
+          <w:i/>
+          <w:sz w:val="24"/>
+          <w:szCs w:val="24"/>
+        </w:rPr>
+      </w:pPr>
+    </w:p>
+    <w:p>
+      <w:pPr>
+        <w:ind w:left="708"/>
+        <w:rPr>
+          <w:i/>
+          <w:sz w:val="24"/>
+          <w:szCs w:val="24"/>
+        </w:rPr>
+      </w:pPr>
+    </w:p>
+    <w:p>
+      <w:pPr>
+        <w:ind w:left="708"/>
+        <w:rPr>
+          <w:i/>
+          <w:sz w:val="24"/>
+          <w:szCs w:val="24"/>
+        </w:rPr>
+      </w:pPr>
+    </w:p>
+    <w:p>
+      <w:pPr>
+        <w:ind w:left="708"/>
+        <w:rPr>
+          <w:i/>
+          <w:sz w:val="24"/>
+          <w:szCs w:val="24"/>
+        </w:rPr>
+      </w:pPr>
+    </w:p>
+    <w:p>
+      <w:pPr>
+        <w:ind w:left="708"/>
+        <w:rPr>
+          <w:i/>
+          <w:sz w:val="24"/>
+          <w:szCs w:val="24"/>
+        </w:rPr>
+      </w:pPr>
+    </w:p>
+    <w:p>
+      <w:pPr>
+        <w:ind w:left="708"/>
+        <w:rPr>
+          <w:i/>
+          <w:sz w:val="24"/>
+          <w:szCs w:val="24"/>
+        </w:rPr>
+      </w:pPr>
+    </w:p>
+    <w:p>
+      <w:pPr>
+        <w:rPr>
+          <w:sz w:val="24"/>
+          <w:szCs w:val="24"/>
+        </w:rPr>
+      </w:pPr>
     </w:p>
     <w:p/>
     <w:p/>
@@ -417,7 +1167,7 @@
 </file>
 
 <file path=word/numbering.xml><?xml version="1.0" encoding="utf-8"?>
-<w:numbering xmlns:wpc="http://schemas.microsoft.com/office/word/2010/wordprocessingCanvas" xmlns:cx="http://schemas.microsoft.com/office/drawing/2014/chartex" xmlns:mc="http://schemas.openxmlformats.org/markup-compatibility/2006" xmlns:o="urn:schemas-microsoft-com:office:office" xmlns:r="http://schemas.openxmlformats.org/officeDocument/2006/relationships" xmlns:m="http://schemas.openxmlformats.org/officeDocument/2006/math" xmlns:v="urn:schemas-microsoft-com:vml" xmlns:wp14="http://schemas.microsoft.com/office/word/2010/wordprocessingDrawing" xmlns:wp="http://schemas.openxmlformats.org/drawingml/2006/wordprocessingDrawing" xmlns:w10="urn:schemas-microsoft-com:office:word" xmlns:w="http://schemas.openxmlformats.org/wordprocessingml/2006/main" xmlns:w14="http://schemas.microsoft.com/office/word/2010/wordml" xmlns:w15="http://schemas.microsoft.com/office/word/2012/wordml" xmlns:w16se="http://schemas.microsoft.com/office/word/2015/wordml/symex" xmlns:wpg="http://schemas.microsoft.com/office/word/2010/wordprocessingGroup" xmlns:wpi="http://schemas.microsoft.com/office/word/2010/wordprocessingInk" xmlns:wne="http://schemas.microsoft.com/office/word/2006/wordml" xmlns:wps="http://schemas.microsoft.com/office/word/2010/wordprocessingShape" mc:Ignorable="w14 w15 w16se wp14">
+<w:numbering xmlns:wpc="http://schemas.microsoft.com/office/word/2010/wordprocessingCanvas" xmlns:cx="http://schemas.microsoft.com/office/drawing/2014/chartex" xmlns:cx1="http://schemas.microsoft.com/office/drawing/2015/9/8/chartex" xmlns:cx2="http://schemas.microsoft.com/office/drawing/2015/10/21/chartex" xmlns:cx3="http://schemas.microsoft.com/office/drawing/2016/5/9/chartex" xmlns:cx4="http://schemas.microsoft.com/office/drawing/2016/5/10/chartex" xmlns:cx5="http://schemas.microsoft.com/office/drawing/2016/5/11/chartex" xmlns:cx6="http://schemas.microsoft.com/office/drawing/2016/5/12/chartex" xmlns:cx7="http://schemas.microsoft.com/office/drawing/2016/5/13/chartex" xmlns:cx8="http://schemas.microsoft.com/office/drawing/2016/5/14/chartex" xmlns:mc="http://schemas.openxmlformats.org/markup-compatibility/2006" xmlns:aink="http://schemas.microsoft.com/office/drawing/2016/ink" xmlns:am3d="http://schemas.microsoft.com/office/drawing/2017/model3d" xmlns:o="urn:schemas-microsoft-com:office:office" xmlns:r="http://schemas.openxmlformats.org/officeDocument/2006/relationships" xmlns:m="http://schemas.openxmlformats.org/officeDocument/2006/math" xmlns:v="urn:schemas-microsoft-com:vml" xmlns:wp14="http://schemas.microsoft.com/office/word/2010/wordprocessingDrawing" xmlns:wp="http://schemas.openxmlformats.org/drawingml/2006/wordprocessingDrawing" xmlns:w10="urn:schemas-microsoft-com:office:word" xmlns:w="http://schemas.openxmlformats.org/wordprocessingml/2006/main" xmlns:w14="http://schemas.microsoft.com/office/word/2010/wordml" xmlns:w15="http://schemas.microsoft.com/office/word/2012/wordml" xmlns:w16cid="http://schemas.microsoft.com/office/word/2016/wordml/cid" xmlns:w16se="http://schemas.microsoft.com/office/word/2015/wordml/symex" xmlns:wpg="http://schemas.microsoft.com/office/word/2010/wordprocessingGroup" xmlns:wpi="http://schemas.microsoft.com/office/word/2010/wordprocessingInk" xmlns:wne="http://schemas.microsoft.com/office/word/2006/wordml" xmlns:wps="http://schemas.microsoft.com/office/word/2010/wordprocessingShape" mc:Ignorable="w14 w15 w16se w16cid wp14">
   <w:abstractNum w:abstractNumId="0" w15:restartNumberingAfterBreak="0">
     <w:nsid w:val="0D826F63"/>
     <w:multiLevelType w:val="hybridMultilevel"/>
@@ -606,7 +1356,7 @@
 </file>
 
 <file path=word/styles.xml><?xml version="1.0" encoding="utf-8"?>
-<w:styles xmlns:mc="http://schemas.openxmlformats.org/markup-compatibility/2006" xmlns:r="http://schemas.openxmlformats.org/officeDocument/2006/relationships" xmlns:w="http://schemas.openxmlformats.org/wordprocessingml/2006/main" xmlns:w14="http://schemas.microsoft.com/office/word/2010/wordml" xmlns:w15="http://schemas.microsoft.com/office/word/2012/wordml" xmlns:w16se="http://schemas.microsoft.com/office/word/2015/wordml/symex" mc:Ignorable="w14 w15 w16se">
+<w:styles xmlns:mc="http://schemas.openxmlformats.org/markup-compatibility/2006" xmlns:r="http://schemas.openxmlformats.org/officeDocument/2006/relationships" xmlns:w="http://schemas.openxmlformats.org/wordprocessingml/2006/main" xmlns:w14="http://schemas.microsoft.com/office/word/2010/wordml" xmlns:w15="http://schemas.microsoft.com/office/word/2012/wordml" xmlns:w16cid="http://schemas.microsoft.com/office/word/2016/wordml/cid" xmlns:w16se="http://schemas.microsoft.com/office/word/2015/wordml/symex" mc:Ignorable="w14 w15 w16se w16cid">
   <w:docDefaults>
     <w:rPrDefault>
       <w:rPr>
@@ -622,7 +1372,7 @@
       </w:pPr>
     </w:pPrDefault>
   </w:docDefaults>
-  <w:latentStyles w:defLockedState="0" w:defUIPriority="99" w:defSemiHidden="0" w:defUnhideWhenUsed="0" w:defQFormat="0" w:count="371">
+  <w:latentStyles w:defLockedState="0" w:defUIPriority="99" w:defSemiHidden="0" w:defUnhideWhenUsed="0" w:defQFormat="0" w:count="377">
     <w:lsdException w:name="Normal" w:uiPriority="0" w:qFormat="1"/>
     <w:lsdException w:name="heading 1" w:uiPriority="9" w:qFormat="1"/>
     <w:lsdException w:name="heading 2" w:semiHidden="1" w:uiPriority="9" w:unhideWhenUsed="1" w:qFormat="1"/>
@@ -994,6 +1744,12 @@
     <w:lsdException w:name="List Table 5 Dark Accent 6" w:uiPriority="50"/>
     <w:lsdException w:name="List Table 6 Colorful Accent 6" w:uiPriority="51"/>
     <w:lsdException w:name="List Table 7 Colorful Accent 6" w:uiPriority="52"/>
+    <w:lsdException w:name="Mention" w:semiHidden="1" w:unhideWhenUsed="1"/>
+    <w:lsdException w:name="Smart Hyperlink" w:semiHidden="1" w:unhideWhenUsed="1"/>
+    <w:lsdException w:name="Hashtag" w:semiHidden="1" w:unhideWhenUsed="1"/>
+    <w:lsdException w:name="Unresolved Mention" w:semiHidden="1" w:unhideWhenUsed="1"/>
+    <w:lsdException w:name="Smart Link" w:semiHidden="1" w:unhideWhenUsed="1"/>
+    <w:lsdException w:name="Smart Link Error" w:semiHidden="1" w:unhideWhenUsed="1"/>
   </w:latentStyles>
   <w:style w:type="paragraph" w:default="1" w:styleId="Normal">
     <w:name w:val="Normal"/>

</xml_diff>